<commit_message>
Documentation: UC and UCM added to modelsTeam file
</commit_message>
<xml_diff>
--- a/Team17Iteration1/modelsTeam17.docx
+++ b/Team17Iteration1/modelsTeam17.docx
@@ -55,8 +55,19 @@
           <w:sz w:val="24"/>
           <w:szCs w:val="24"/>
         </w:rPr>
-        <w:t>Instructor: Jean-Pierre Corriveau</w:t>
-      </w:r>
+        <w:t xml:space="preserve">Instructor: Jean-Pierre </w:t>
+      </w:r>
+      <w:proofErr w:type="spellStart"/>
+      <w:r>
+        <w:rPr>
+          <w:rStyle w:val="SubtleEmphasis"/>
+          <w:i w:val="0"/>
+          <w:sz w:val="24"/>
+          <w:szCs w:val="24"/>
+        </w:rPr>
+        <w:t>Corriveau</w:t>
+      </w:r>
+      <w:proofErr w:type="spellEnd"/>
       <w:r>
         <w:rPr>
           <w:iCs/>
@@ -91,19 +102,19 @@
           <w:sz w:val="24"/>
           <w:szCs w:val="24"/>
         </w:rPr>
-        <w:t>Team 17: Abe Fehr, Nataly Slewa, Nathan Barton</w:t>
-      </w:r>
-    </w:p>
-    <w:p>
-      <w:pPr>
-        <w:jc w:val="center"/>
+        <w:t xml:space="preserve">Team 17: Abe Fehr, Nataly </w:t>
+      </w:r>
+      <w:proofErr w:type="spellStart"/>
+      <w:r>
         <w:rPr>
           <w:rStyle w:val="SubtleEmphasis"/>
           <w:i w:val="0"/>
           <w:sz w:val="24"/>
           <w:szCs w:val="24"/>
         </w:rPr>
-      </w:pPr>
+        <w:t>Slewa</w:t>
+      </w:r>
+      <w:proofErr w:type="spellEnd"/>
       <w:r>
         <w:rPr>
           <w:rStyle w:val="SubtleEmphasis"/>
@@ -111,13 +122,33 @@
           <w:sz w:val="24"/>
           <w:szCs w:val="24"/>
         </w:rPr>
-        <w:t>*</w:t>
+        <w:t>, Nathan Barton</w:t>
       </w:r>
     </w:p>
     <w:p>
       <w:pPr>
         <w:jc w:val="center"/>
         <w:rPr>
+          <w:rStyle w:val="SubtleEmphasis"/>
+          <w:i w:val="0"/>
+          <w:sz w:val="24"/>
+          <w:szCs w:val="24"/>
+        </w:rPr>
+      </w:pPr>
+      <w:r>
+        <w:rPr>
+          <w:rStyle w:val="SubtleEmphasis"/>
+          <w:i w:val="0"/>
+          <w:sz w:val="24"/>
+          <w:szCs w:val="24"/>
+        </w:rPr>
+        <w:t>*</w:t>
+      </w:r>
+    </w:p>
+    <w:p>
+      <w:pPr>
+        <w:jc w:val="center"/>
+        <w:rPr>
           <w:b/>
         </w:rPr>
       </w:pPr>
@@ -128,24 +159,1504 @@
         <w:rPr>
           <w:b/>
         </w:rPr>
-        <w:t>modelsTeam17</w:t>
-      </w:r>
-      <w:bookmarkStart w:id="0" w:name="_GoBack"/>
-      <w:bookmarkEnd w:id="0"/>
+        <w:t>modelsTeam17.pdf</w:t>
+      </w:r>
       <w:r>
         <w:rPr>
           <w:b/>
         </w:rPr>
-        <w:t>.pdf</w:t>
+        <w:br/>
+      </w:r>
+      <w:r>
+        <w:t xml:space="preserve">File Description: </w:t>
+      </w:r>
+      <w:r>
+        <w:t xml:space="preserve">Includes </w:t>
+      </w:r>
+      <w:r>
+        <w:t>your use cases</w:t>
+      </w:r>
+      <w:r>
+        <w:t xml:space="preserve"> and corresponding unbound UCMs</w:t>
       </w:r>
     </w:p>
+    <w:p>
+      <w:pPr>
+        <w:jc w:val="center"/>
+        <w:rPr>
+          <w:sz w:val="32"/>
+          <w:szCs w:val="32"/>
+        </w:rPr>
+      </w:pPr>
+      <w:r>
+        <w:rPr>
+          <w:b/>
+          <w:sz w:val="32"/>
+          <w:szCs w:val="32"/>
+        </w:rPr>
+        <w:t>Use cases</w:t>
+      </w:r>
+    </w:p>
+    <w:tbl>
+      <w:tblPr>
+        <w:tblStyle w:val="TableGrid"/>
+        <w:tblW w:w="0" w:type="auto"/>
+        <w:tblLook w:val="04A0" w:firstRow="1" w:lastRow="0" w:firstColumn="1" w:lastColumn="0" w:noHBand="0" w:noVBand="1"/>
+      </w:tblPr>
+      <w:tblGrid>
+        <w:gridCol w:w="1818"/>
+        <w:gridCol w:w="4566"/>
+        <w:gridCol w:w="3192"/>
+      </w:tblGrid>
+      <w:tr>
+        <w:tc>
+          <w:tcPr>
+            <w:tcW w:w="1818" w:type="dxa"/>
+            <w:shd w:val="clear" w:color="auto" w:fill="000000" w:themeFill="text1"/>
+          </w:tcPr>
+          <w:p>
+            <w:r>
+              <w:t>UC-01</w:t>
+            </w:r>
+          </w:p>
+        </w:tc>
+        <w:tc>
+          <w:tcPr>
+            <w:tcW w:w="4566" w:type="dxa"/>
+            <w:shd w:val="clear" w:color="auto" w:fill="000000" w:themeFill="text1"/>
+          </w:tcPr>
+          <w:p>
+            <w:r>
+              <w:t>Create</w:t>
+            </w:r>
+            <w:r>
+              <w:t xml:space="preserve"> </w:t>
+            </w:r>
+            <w:r>
+              <w:t xml:space="preserve"> Game</w:t>
+            </w:r>
+          </w:p>
+        </w:tc>
+        <w:tc>
+          <w:tcPr>
+            <w:tcW w:w="3192" w:type="dxa"/>
+            <w:shd w:val="clear" w:color="auto" w:fill="000000" w:themeFill="text1"/>
+          </w:tcPr>
+          <w:p>
+            <w:r>
+              <w:t xml:space="preserve">Traceability </w:t>
+            </w:r>
+          </w:p>
+        </w:tc>
+      </w:tr>
+      <w:tr>
+        <w:tc>
+          <w:tcPr>
+            <w:tcW w:w="1818" w:type="dxa"/>
+          </w:tcPr>
+          <w:p>
+            <w:r>
+              <w:t>Summary</w:t>
+            </w:r>
+          </w:p>
+        </w:tc>
+        <w:tc>
+          <w:tcPr>
+            <w:tcW w:w="4566" w:type="dxa"/>
+          </w:tcPr>
+          <w:p>
+            <w:r>
+              <w:t>Player</w:t>
+            </w:r>
+            <w:r>
+              <w:t xml:space="preserve"> begins a new Magic Realm game</w:t>
+            </w:r>
+          </w:p>
+        </w:tc>
+        <w:tc>
+          <w:tcPr>
+            <w:tcW w:w="3192" w:type="dxa"/>
+          </w:tcPr>
+          <w:p/>
+        </w:tc>
+      </w:tr>
+      <w:tr>
+        <w:tc>
+          <w:tcPr>
+            <w:tcW w:w="1818" w:type="dxa"/>
+          </w:tcPr>
+          <w:p>
+            <w:r>
+              <w:t>External Actors</w:t>
+            </w:r>
+          </w:p>
+        </w:tc>
+        <w:tc>
+          <w:tcPr>
+            <w:tcW w:w="4566" w:type="dxa"/>
+          </w:tcPr>
+          <w:p>
+            <w:r>
+              <w:t>Server</w:t>
+            </w:r>
+          </w:p>
+        </w:tc>
+        <w:tc>
+          <w:tcPr>
+            <w:tcW w:w="3192" w:type="dxa"/>
+          </w:tcPr>
+          <w:p/>
+        </w:tc>
+      </w:tr>
+      <w:tr>
+        <w:tc>
+          <w:tcPr>
+            <w:tcW w:w="1818" w:type="dxa"/>
+          </w:tcPr>
+          <w:p>
+            <w:r>
+              <w:t>Triggering Event</w:t>
+            </w:r>
+          </w:p>
+        </w:tc>
+        <w:tc>
+          <w:tcPr>
+            <w:tcW w:w="4566" w:type="dxa"/>
+          </w:tcPr>
+          <w:p>
+            <w:r>
+              <w:t>Player creates game</w:t>
+            </w:r>
+          </w:p>
+        </w:tc>
+        <w:tc>
+          <w:tcPr>
+            <w:tcW w:w="3192" w:type="dxa"/>
+          </w:tcPr>
+          <w:p/>
+        </w:tc>
+      </w:tr>
+      <w:tr>
+        <w:tc>
+          <w:tcPr>
+            <w:tcW w:w="1818" w:type="dxa"/>
+          </w:tcPr>
+          <w:p>
+            <w:r>
+              <w:t>Pre-Conditions</w:t>
+            </w:r>
+          </w:p>
+        </w:tc>
+        <w:tc>
+          <w:tcPr>
+            <w:tcW w:w="4566" w:type="dxa"/>
+          </w:tcPr>
+          <w:p>
+            <w:r>
+              <w:t>Magi</w:t>
+            </w:r>
+            <w:r>
+              <w:t>c Realm program is open</w:t>
+            </w:r>
+            <w:r>
+              <w:t>, displaying main menu</w:t>
+            </w:r>
+          </w:p>
+        </w:tc>
+        <w:tc>
+          <w:tcPr>
+            <w:tcW w:w="3192" w:type="dxa"/>
+          </w:tcPr>
+          <w:p/>
+        </w:tc>
+      </w:tr>
+      <w:tr>
+        <w:tc>
+          <w:tcPr>
+            <w:tcW w:w="1818" w:type="dxa"/>
+          </w:tcPr>
+          <w:p>
+            <w:r>
+              <w:t>Main Sequence</w:t>
+            </w:r>
+          </w:p>
+        </w:tc>
+        <w:tc>
+          <w:tcPr>
+            <w:tcW w:w="4566" w:type="dxa"/>
+          </w:tcPr>
+          <w:p>
+            <w:pPr>
+              <w:pStyle w:val="ListParagraph"/>
+              <w:numPr>
+                <w:ilvl w:val="0"/>
+                <w:numId w:val="1"/>
+              </w:numPr>
+            </w:pPr>
+            <w:r>
+              <w:t>Player creates a new Magic Realm game</w:t>
+            </w:r>
+          </w:p>
+          <w:p>
+            <w:pPr>
+              <w:pStyle w:val="ListParagraph"/>
+              <w:numPr>
+                <w:ilvl w:val="0"/>
+                <w:numId w:val="1"/>
+              </w:numPr>
+            </w:pPr>
+            <w:r>
+              <w:t xml:space="preserve">When new game is created, </w:t>
+            </w:r>
+            <w:r>
+              <w:t xml:space="preserve">game </w:t>
+            </w:r>
+            <w:r>
+              <w:t xml:space="preserve">board is </w:t>
+            </w:r>
+            <w:r>
+              <w:t xml:space="preserve">generated </w:t>
+            </w:r>
+            <w:r>
+              <w:t>in Server</w:t>
+            </w:r>
+          </w:p>
+          <w:p>
+            <w:pPr>
+              <w:pStyle w:val="ListParagraph"/>
+              <w:numPr>
+                <w:ilvl w:val="0"/>
+                <w:numId w:val="1"/>
+              </w:numPr>
+            </w:pPr>
+            <w:r>
+              <w:t xml:space="preserve">Player must </w:t>
+            </w:r>
+            <w:r>
+              <w:t>c</w:t>
+            </w:r>
+            <w:r>
+              <w:t>reate a character based on the options shown on the lobby screen</w:t>
+            </w:r>
+          </w:p>
+          <w:p>
+            <w:pPr>
+              <w:pStyle w:val="ListParagraph"/>
+              <w:numPr>
+                <w:ilvl w:val="0"/>
+                <w:numId w:val="1"/>
+              </w:numPr>
+            </w:pPr>
+            <w:r>
+              <w:t>Player distributes 5 free Victory points</w:t>
+            </w:r>
+            <w:r>
+              <w:t xml:space="preserve">: Gold, Fame, </w:t>
+            </w:r>
+            <w:r>
+              <w:t xml:space="preserve"> </w:t>
+            </w:r>
+            <w:r>
+              <w:t xml:space="preserve">Notoriety, </w:t>
+            </w:r>
+            <w:r>
+              <w:t xml:space="preserve"> </w:t>
+            </w:r>
+            <w:r>
+              <w:t>Treasure and Spell</w:t>
+            </w:r>
+          </w:p>
+          <w:p>
+            <w:pPr>
+              <w:pStyle w:val="ListParagraph"/>
+              <w:numPr>
+                <w:ilvl w:val="0"/>
+                <w:numId w:val="1"/>
+              </w:numPr>
+            </w:pPr>
+            <w:r>
+              <w:t>Player enters character’s name</w:t>
+            </w:r>
+          </w:p>
+          <w:p>
+            <w:pPr>
+              <w:pStyle w:val="ListParagraph"/>
+              <w:numPr>
+                <w:ilvl w:val="0"/>
+                <w:numId w:val="1"/>
+              </w:numPr>
+            </w:pPr>
+            <w:r>
+              <w:t>Player</w:t>
+            </w:r>
+            <w:r>
+              <w:t xml:space="preserve"> </w:t>
+            </w:r>
+            <w:r>
+              <w:t>begins and views</w:t>
+            </w:r>
+            <w:r>
+              <w:t xml:space="preserve"> game board</w:t>
+            </w:r>
+          </w:p>
+        </w:tc>
+        <w:tc>
+          <w:tcPr>
+            <w:tcW w:w="3192" w:type="dxa"/>
+          </w:tcPr>
+          <w:p/>
+        </w:tc>
+      </w:tr>
+      <w:tr>
+        <w:tc>
+          <w:tcPr>
+            <w:tcW w:w="1818" w:type="dxa"/>
+          </w:tcPr>
+          <w:p>
+            <w:r>
+              <w:t>Result</w:t>
+            </w:r>
+          </w:p>
+        </w:tc>
+        <w:tc>
+          <w:tcPr>
+            <w:tcW w:w="4566" w:type="dxa"/>
+          </w:tcPr>
+          <w:p>
+            <w:r>
+              <w:t>Player is now in game</w:t>
+            </w:r>
+          </w:p>
+        </w:tc>
+        <w:tc>
+          <w:tcPr>
+            <w:tcW w:w="3192" w:type="dxa"/>
+          </w:tcPr>
+          <w:p/>
+        </w:tc>
+      </w:tr>
+      <w:tr>
+        <w:tc>
+          <w:tcPr>
+            <w:tcW w:w="1818" w:type="dxa"/>
+          </w:tcPr>
+          <w:p>
+            <w:r>
+              <w:t>Post-Condition</w:t>
+            </w:r>
+          </w:p>
+        </w:tc>
+        <w:tc>
+          <w:tcPr>
+            <w:tcW w:w="4566" w:type="dxa"/>
+          </w:tcPr>
+          <w:p>
+            <w:r>
+              <w:t xml:space="preserve">Player is </w:t>
+            </w:r>
+            <w:r>
+              <w:t xml:space="preserve">no longer in the lobby screen and is now viewing game board screen. </w:t>
+            </w:r>
+          </w:p>
+        </w:tc>
+        <w:tc>
+          <w:tcPr>
+            <w:tcW w:w="3192" w:type="dxa"/>
+          </w:tcPr>
+          <w:p/>
+        </w:tc>
+      </w:tr>
+    </w:tbl>
+    <w:p/>
+    <w:p/>
+    <w:tbl>
+      <w:tblPr>
+        <w:tblStyle w:val="TableGrid"/>
+        <w:tblW w:w="0" w:type="auto"/>
+        <w:tblLook w:val="04A0" w:firstRow="1" w:lastRow="0" w:firstColumn="1" w:lastColumn="0" w:noHBand="0" w:noVBand="1"/>
+      </w:tblPr>
+      <w:tblGrid>
+        <w:gridCol w:w="1818"/>
+        <w:gridCol w:w="4566"/>
+        <w:gridCol w:w="3192"/>
+      </w:tblGrid>
+      <w:tr>
+        <w:tc>
+          <w:tcPr>
+            <w:tcW w:w="1818" w:type="dxa"/>
+            <w:shd w:val="clear" w:color="auto" w:fill="000000" w:themeFill="text1"/>
+          </w:tcPr>
+          <w:p>
+            <w:r>
+              <w:t>UC-02</w:t>
+            </w:r>
+          </w:p>
+        </w:tc>
+        <w:tc>
+          <w:tcPr>
+            <w:tcW w:w="4566" w:type="dxa"/>
+            <w:shd w:val="clear" w:color="auto" w:fill="000000" w:themeFill="text1"/>
+          </w:tcPr>
+          <w:p>
+            <w:r>
+              <w:t xml:space="preserve">Join </w:t>
+            </w:r>
+            <w:r>
+              <w:t xml:space="preserve"> Game</w:t>
+            </w:r>
+          </w:p>
+        </w:tc>
+        <w:tc>
+          <w:tcPr>
+            <w:tcW w:w="3192" w:type="dxa"/>
+            <w:shd w:val="clear" w:color="auto" w:fill="000000" w:themeFill="text1"/>
+          </w:tcPr>
+          <w:p>
+            <w:r>
+              <w:t xml:space="preserve">Traceability </w:t>
+            </w:r>
+          </w:p>
+        </w:tc>
+      </w:tr>
+      <w:tr>
+        <w:tc>
+          <w:tcPr>
+            <w:tcW w:w="1818" w:type="dxa"/>
+          </w:tcPr>
+          <w:p>
+            <w:r>
+              <w:t>Summary</w:t>
+            </w:r>
+          </w:p>
+        </w:tc>
+        <w:tc>
+          <w:tcPr>
+            <w:tcW w:w="4566" w:type="dxa"/>
+          </w:tcPr>
+          <w:p>
+            <w:r>
+              <w:t xml:space="preserve">Player </w:t>
+            </w:r>
+            <w:r>
+              <w:t>can join an existing Magic Realm game</w:t>
+            </w:r>
+          </w:p>
+        </w:tc>
+        <w:tc>
+          <w:tcPr>
+            <w:tcW w:w="3192" w:type="dxa"/>
+          </w:tcPr>
+          <w:p/>
+        </w:tc>
+      </w:tr>
+      <w:tr>
+        <w:tc>
+          <w:tcPr>
+            <w:tcW w:w="1818" w:type="dxa"/>
+          </w:tcPr>
+          <w:p>
+            <w:r>
+              <w:t>External Actors</w:t>
+            </w:r>
+          </w:p>
+        </w:tc>
+        <w:tc>
+          <w:tcPr>
+            <w:tcW w:w="4566" w:type="dxa"/>
+          </w:tcPr>
+          <w:p>
+            <w:r>
+              <w:t xml:space="preserve">Server, </w:t>
+            </w:r>
+            <w:r>
+              <w:t>Player</w:t>
+            </w:r>
+          </w:p>
+        </w:tc>
+        <w:tc>
+          <w:tcPr>
+            <w:tcW w:w="3192" w:type="dxa"/>
+          </w:tcPr>
+          <w:p/>
+        </w:tc>
+      </w:tr>
+      <w:tr>
+        <w:tc>
+          <w:tcPr>
+            <w:tcW w:w="1818" w:type="dxa"/>
+          </w:tcPr>
+          <w:p>
+            <w:r>
+              <w:t>Triggering Event</w:t>
+            </w:r>
+          </w:p>
+        </w:tc>
+        <w:tc>
+          <w:tcPr>
+            <w:tcW w:w="4566" w:type="dxa"/>
+          </w:tcPr>
+          <w:p>
+            <w:r>
+              <w:t>Player joins an existing game</w:t>
+            </w:r>
+          </w:p>
+        </w:tc>
+        <w:tc>
+          <w:tcPr>
+            <w:tcW w:w="3192" w:type="dxa"/>
+          </w:tcPr>
+          <w:p/>
+        </w:tc>
+      </w:tr>
+      <w:tr>
+        <w:tc>
+          <w:tcPr>
+            <w:tcW w:w="1818" w:type="dxa"/>
+          </w:tcPr>
+          <w:p>
+            <w:r>
+              <w:t>Pre-Conditions</w:t>
+            </w:r>
+          </w:p>
+        </w:tc>
+        <w:tc>
+          <w:tcPr>
+            <w:tcW w:w="4566" w:type="dxa"/>
+          </w:tcPr>
+          <w:p>
+            <w:r>
+              <w:t>Magic Realm program is open</w:t>
+            </w:r>
+            <w:r>
+              <w:t xml:space="preserve"> and a new game is running on the Server</w:t>
+            </w:r>
+          </w:p>
+        </w:tc>
+        <w:tc>
+          <w:tcPr>
+            <w:tcW w:w="3192" w:type="dxa"/>
+          </w:tcPr>
+          <w:p>
+            <w:r>
+              <w:t>UC-01</w:t>
+            </w:r>
+          </w:p>
+        </w:tc>
+      </w:tr>
+      <w:tr>
+        <w:tc>
+          <w:tcPr>
+            <w:tcW w:w="1818" w:type="dxa"/>
+          </w:tcPr>
+          <w:p>
+            <w:r>
+              <w:t>Main Sequence</w:t>
+            </w:r>
+          </w:p>
+        </w:tc>
+        <w:tc>
+          <w:tcPr>
+            <w:tcW w:w="4566" w:type="dxa"/>
+          </w:tcPr>
+          <w:p>
+            <w:pPr>
+              <w:pStyle w:val="ListParagraph"/>
+              <w:numPr>
+                <w:ilvl w:val="0"/>
+                <w:numId w:val="3"/>
+              </w:numPr>
+            </w:pPr>
+            <w:r>
+              <w:t>New p</w:t>
+            </w:r>
+            <w:r>
+              <w:t>layer joins an existing game</w:t>
+            </w:r>
+          </w:p>
+          <w:p>
+            <w:pPr>
+              <w:pStyle w:val="ListParagraph"/>
+              <w:numPr>
+                <w:ilvl w:val="0"/>
+                <w:numId w:val="3"/>
+              </w:numPr>
+            </w:pPr>
+            <w:r>
+              <w:t xml:space="preserve">New player </w:t>
+            </w:r>
+            <w:r>
+              <w:t>enters IP address of desired game</w:t>
+            </w:r>
+          </w:p>
+          <w:p>
+            <w:pPr>
+              <w:pStyle w:val="ListParagraph"/>
+              <w:numPr>
+                <w:ilvl w:val="0"/>
+                <w:numId w:val="3"/>
+              </w:numPr>
+            </w:pPr>
+            <w:r>
+              <w:t xml:space="preserve">Server allows new Player to enter game </w:t>
+            </w:r>
+            <w:r>
+              <w:lastRenderedPageBreak/>
+              <w:t>lobby</w:t>
+            </w:r>
+          </w:p>
+          <w:p>
+            <w:pPr>
+              <w:pStyle w:val="ListParagraph"/>
+              <w:numPr>
+                <w:ilvl w:val="0"/>
+                <w:numId w:val="3"/>
+              </w:numPr>
+            </w:pPr>
+            <w:r>
+              <w:t xml:space="preserve">New player </w:t>
+            </w:r>
+            <w:r>
+              <w:t>creates character, initializes character’s Victory points</w:t>
+            </w:r>
+          </w:p>
+          <w:p>
+            <w:pPr>
+              <w:pStyle w:val="ListParagraph"/>
+              <w:numPr>
+                <w:ilvl w:val="0"/>
+                <w:numId w:val="3"/>
+              </w:numPr>
+            </w:pPr>
+            <w:r>
+              <w:t>New p</w:t>
+            </w:r>
+            <w:r>
+              <w:t>layer enters game</w:t>
+            </w:r>
+            <w:r>
+              <w:t xml:space="preserve"> and views game board</w:t>
+            </w:r>
+          </w:p>
+        </w:tc>
+        <w:tc>
+          <w:tcPr>
+            <w:tcW w:w="3192" w:type="dxa"/>
+          </w:tcPr>
+          <w:p/>
+          <w:p/>
+          <w:p/>
+          <w:p/>
+          <w:p/>
+          <w:p/>
+        </w:tc>
+      </w:tr>
+      <w:tr>
+        <w:tc>
+          <w:tcPr>
+            <w:tcW w:w="1818" w:type="dxa"/>
+          </w:tcPr>
+          <w:p>
+            <w:r>
+              <w:lastRenderedPageBreak/>
+              <w:t>Result</w:t>
+            </w:r>
+          </w:p>
+        </w:tc>
+        <w:tc>
+          <w:tcPr>
+            <w:tcW w:w="4566" w:type="dxa"/>
+          </w:tcPr>
+          <w:p>
+            <w:r>
+              <w:t>New player is now in existing game in the Server</w:t>
+            </w:r>
+          </w:p>
+        </w:tc>
+        <w:tc>
+          <w:tcPr>
+            <w:tcW w:w="3192" w:type="dxa"/>
+          </w:tcPr>
+          <w:p/>
+        </w:tc>
+      </w:tr>
+      <w:tr>
+        <w:tc>
+          <w:tcPr>
+            <w:tcW w:w="1818" w:type="dxa"/>
+          </w:tcPr>
+          <w:p>
+            <w:r>
+              <w:t>Post-Condition</w:t>
+            </w:r>
+          </w:p>
+        </w:tc>
+        <w:tc>
+          <w:tcPr>
+            <w:tcW w:w="4566" w:type="dxa"/>
+          </w:tcPr>
+          <w:p>
+            <w:r>
+              <w:t xml:space="preserve">New player no longer in the lobby screen and is now viewing game board screen with </w:t>
+            </w:r>
+            <w:r>
+              <w:t>existing</w:t>
+            </w:r>
+            <w:r>
+              <w:t xml:space="preserve"> Players</w:t>
+            </w:r>
+          </w:p>
+        </w:tc>
+        <w:tc>
+          <w:tcPr>
+            <w:tcW w:w="3192" w:type="dxa"/>
+          </w:tcPr>
+          <w:p/>
+        </w:tc>
+      </w:tr>
+    </w:tbl>
     <w:p/>
     <w:p/>
     <w:p>
       <w:r>
-        <w:t>Must include a modelsTeamx.pdf file that includes your use cases and corresponding unbound UCMs. I will be focusing on this correspondence first and foremost.</w:t>
+        <w:t>(To help with the Unbound UCMS)</w:t>
       </w:r>
     </w:p>
+    <w:tbl>
+      <w:tblPr>
+        <w:tblStyle w:val="TableGrid"/>
+        <w:tblW w:w="0" w:type="auto"/>
+        <w:tblBorders>
+          <w:top w:val="none" w:sz="0" w:space="0" w:color="auto"/>
+          <w:left w:val="none" w:sz="0" w:space="0" w:color="auto"/>
+          <w:bottom w:val="none" w:sz="0" w:space="0" w:color="auto"/>
+          <w:right w:val="none" w:sz="0" w:space="0" w:color="auto"/>
+          <w:insideH w:val="none" w:sz="0" w:space="0" w:color="auto"/>
+          <w:insideV w:val="none" w:sz="0" w:space="0" w:color="auto"/>
+        </w:tblBorders>
+        <w:tblLook w:val="04A0" w:firstRow="1" w:lastRow="0" w:firstColumn="1" w:lastColumn="0" w:noHBand="0" w:noVBand="1"/>
+      </w:tblPr>
+      <w:tblGrid>
+        <w:gridCol w:w="1008"/>
+        <w:gridCol w:w="5376"/>
+        <w:gridCol w:w="3192"/>
+      </w:tblGrid>
+      <w:tr>
+        <w:tc>
+          <w:tcPr>
+            <w:tcW w:w="1008" w:type="dxa"/>
+          </w:tcPr>
+          <w:p>
+            <w:pPr>
+              <w:rPr>
+                <w:b/>
+              </w:rPr>
+            </w:pPr>
+            <w:r>
+              <w:rPr>
+                <w:b/>
+              </w:rPr>
+              <w:t>ID</w:t>
+            </w:r>
+          </w:p>
+        </w:tc>
+        <w:tc>
+          <w:tcPr>
+            <w:tcW w:w="5376" w:type="dxa"/>
+          </w:tcPr>
+          <w:p>
+            <w:pPr>
+              <w:rPr>
+                <w:b/>
+              </w:rPr>
+            </w:pPr>
+            <w:r>
+              <w:rPr>
+                <w:b/>
+              </w:rPr>
+              <w:t>Responsibility</w:t>
+            </w:r>
+          </w:p>
+        </w:tc>
+        <w:tc>
+          <w:tcPr>
+            <w:tcW w:w="3192" w:type="dxa"/>
+          </w:tcPr>
+          <w:p>
+            <w:pPr>
+              <w:rPr>
+                <w:b/>
+              </w:rPr>
+            </w:pPr>
+            <w:r>
+              <w:rPr>
+                <w:b/>
+              </w:rPr>
+              <w:t>Use Case Steps</w:t>
+            </w:r>
+          </w:p>
+        </w:tc>
+      </w:tr>
+      <w:tr>
+        <w:tc>
+          <w:tcPr>
+            <w:tcW w:w="1008" w:type="dxa"/>
+          </w:tcPr>
+          <w:p>
+            <w:pPr>
+              <w:rPr>
+                <w:b/>
+              </w:rPr>
+            </w:pPr>
+            <w:r>
+              <w:rPr>
+                <w:b/>
+              </w:rPr>
+              <w:t>RESP-01</w:t>
+            </w:r>
+          </w:p>
+        </w:tc>
+        <w:tc>
+          <w:tcPr>
+            <w:tcW w:w="5376" w:type="dxa"/>
+          </w:tcPr>
+          <w:p>
+            <w:r>
+              <w:t xml:space="preserve">Player creates new </w:t>
+            </w:r>
+            <w:r>
+              <w:t xml:space="preserve">Magic Realm </w:t>
+            </w:r>
+            <w:r>
+              <w:t>Game</w:t>
+            </w:r>
+          </w:p>
+        </w:tc>
+        <w:tc>
+          <w:tcPr>
+            <w:tcW w:w="3192" w:type="dxa"/>
+          </w:tcPr>
+          <w:p>
+            <w:r>
+              <w:t>UC-01-1</w:t>
+            </w:r>
+          </w:p>
+        </w:tc>
+      </w:tr>
+      <w:tr>
+        <w:tc>
+          <w:tcPr>
+            <w:tcW w:w="1008" w:type="dxa"/>
+          </w:tcPr>
+          <w:p>
+            <w:pPr>
+              <w:rPr>
+                <w:b/>
+              </w:rPr>
+            </w:pPr>
+            <w:r>
+              <w:rPr>
+                <w:b/>
+              </w:rPr>
+              <w:t>RESP-02</w:t>
+            </w:r>
+          </w:p>
+        </w:tc>
+        <w:tc>
+          <w:tcPr>
+            <w:tcW w:w="5376" w:type="dxa"/>
+          </w:tcPr>
+          <w:p>
+            <w:r>
+              <w:t>Player selects Character</w:t>
+            </w:r>
+          </w:p>
+        </w:tc>
+        <w:tc>
+          <w:tcPr>
+            <w:tcW w:w="3192" w:type="dxa"/>
+          </w:tcPr>
+          <w:p>
+            <w:r>
+              <w:t>UC-01-</w:t>
+            </w:r>
+            <w:r>
+              <w:t>3</w:t>
+            </w:r>
+          </w:p>
+        </w:tc>
+      </w:tr>
+      <w:tr>
+        <w:tc>
+          <w:tcPr>
+            <w:tcW w:w="1008" w:type="dxa"/>
+          </w:tcPr>
+          <w:p>
+            <w:pPr>
+              <w:rPr>
+                <w:b/>
+              </w:rPr>
+            </w:pPr>
+            <w:r>
+              <w:rPr>
+                <w:b/>
+              </w:rPr>
+              <w:t>RESP-03</w:t>
+            </w:r>
+          </w:p>
+        </w:tc>
+        <w:tc>
+          <w:tcPr>
+            <w:tcW w:w="5376" w:type="dxa"/>
+          </w:tcPr>
+          <w:p>
+            <w:r>
+              <w:t>Player enters character’s name</w:t>
+            </w:r>
+          </w:p>
+        </w:tc>
+        <w:tc>
+          <w:tcPr>
+            <w:tcW w:w="3192" w:type="dxa"/>
+          </w:tcPr>
+          <w:p>
+            <w:r>
+              <w:t>UC-01-5</w:t>
+            </w:r>
+            <w:r>
+              <w:t>, UC-02-4</w:t>
+            </w:r>
+          </w:p>
+        </w:tc>
+      </w:tr>
+      <w:tr>
+        <w:tc>
+          <w:tcPr>
+            <w:tcW w:w="1008" w:type="dxa"/>
+          </w:tcPr>
+          <w:p>
+            <w:pPr>
+              <w:rPr>
+                <w:b/>
+              </w:rPr>
+            </w:pPr>
+            <w:r>
+              <w:rPr>
+                <w:b/>
+              </w:rPr>
+              <w:t>RESP-04</w:t>
+            </w:r>
+          </w:p>
+        </w:tc>
+        <w:tc>
+          <w:tcPr>
+            <w:tcW w:w="5376" w:type="dxa"/>
+          </w:tcPr>
+          <w:p>
+            <w:r>
+              <w:t xml:space="preserve">Player </w:t>
+            </w:r>
+            <w:r>
+              <w:t>enters character’s initial VP</w:t>
+            </w:r>
+            <w:r>
+              <w:t xml:space="preserve"> (Victory Points)</w:t>
+            </w:r>
+            <w:r>
+              <w:t xml:space="preserve"> </w:t>
+            </w:r>
+            <w:r>
+              <w:t>distribution</w:t>
+            </w:r>
+          </w:p>
+        </w:tc>
+        <w:tc>
+          <w:tcPr>
+            <w:tcW w:w="3192" w:type="dxa"/>
+          </w:tcPr>
+          <w:p>
+            <w:r>
+              <w:t>UC-01-4</w:t>
+            </w:r>
+            <w:r>
+              <w:t>, UC</w:t>
+            </w:r>
+            <w:r>
+              <w:t>-</w:t>
+            </w:r>
+            <w:r>
+              <w:t>02-</w:t>
+            </w:r>
+            <w:r>
+              <w:t>4</w:t>
+            </w:r>
+          </w:p>
+        </w:tc>
+      </w:tr>
+      <w:tr>
+        <w:tc>
+          <w:tcPr>
+            <w:tcW w:w="1008" w:type="dxa"/>
+          </w:tcPr>
+          <w:p>
+            <w:pPr>
+              <w:rPr>
+                <w:b/>
+              </w:rPr>
+            </w:pPr>
+            <w:r>
+              <w:rPr>
+                <w:b/>
+              </w:rPr>
+              <w:t>RESP-05</w:t>
+            </w:r>
+          </w:p>
+        </w:tc>
+        <w:tc>
+          <w:tcPr>
+            <w:tcW w:w="5376" w:type="dxa"/>
+          </w:tcPr>
+          <w:p>
+            <w:r>
+              <w:t>Player joins game</w:t>
+            </w:r>
+          </w:p>
+        </w:tc>
+        <w:tc>
+          <w:tcPr>
+            <w:tcW w:w="3192" w:type="dxa"/>
+          </w:tcPr>
+          <w:p>
+            <w:r>
+              <w:t>UC-01-6, UC-02-5</w:t>
+            </w:r>
+          </w:p>
+        </w:tc>
+      </w:tr>
+      <w:tr>
+        <w:tc>
+          <w:tcPr>
+            <w:tcW w:w="1008" w:type="dxa"/>
+          </w:tcPr>
+          <w:p>
+            <w:pPr>
+              <w:rPr>
+                <w:b/>
+              </w:rPr>
+            </w:pPr>
+            <w:r>
+              <w:rPr>
+                <w:b/>
+              </w:rPr>
+              <w:t>RESP-06</w:t>
+            </w:r>
+          </w:p>
+        </w:tc>
+        <w:tc>
+          <w:tcPr>
+            <w:tcW w:w="5376" w:type="dxa"/>
+          </w:tcPr>
+          <w:p>
+            <w:r>
+              <w:t xml:space="preserve">Server </w:t>
+            </w:r>
+            <w:r>
+              <w:t>is running</w:t>
+            </w:r>
+            <w:r>
+              <w:t xml:space="preserve"> and </w:t>
+            </w:r>
+            <w:r>
+              <w:t>displays</w:t>
+            </w:r>
+            <w:r>
+              <w:t xml:space="preserve"> game</w:t>
+            </w:r>
+            <w:r>
+              <w:t xml:space="preserve"> board</w:t>
+            </w:r>
+          </w:p>
+        </w:tc>
+        <w:tc>
+          <w:tcPr>
+            <w:tcW w:w="3192" w:type="dxa"/>
+          </w:tcPr>
+          <w:p>
+            <w:r>
+              <w:t>UC-01-2</w:t>
+            </w:r>
+          </w:p>
+        </w:tc>
+      </w:tr>
+      <w:tr>
+        <w:tc>
+          <w:tcPr>
+            <w:tcW w:w="1008" w:type="dxa"/>
+          </w:tcPr>
+          <w:p>
+            <w:pPr>
+              <w:rPr>
+                <w:b/>
+              </w:rPr>
+            </w:pPr>
+            <w:r>
+              <w:rPr>
+                <w:b/>
+              </w:rPr>
+              <w:t>RESP-07</w:t>
+            </w:r>
+          </w:p>
+        </w:tc>
+        <w:tc>
+          <w:tcPr>
+            <w:tcW w:w="5376" w:type="dxa"/>
+          </w:tcPr>
+          <w:p>
+            <w:r>
+              <w:t>Server allows new players to join existing game</w:t>
+            </w:r>
+          </w:p>
+        </w:tc>
+        <w:tc>
+          <w:tcPr>
+            <w:tcW w:w="3192" w:type="dxa"/>
+          </w:tcPr>
+          <w:p>
+            <w:r>
+              <w:t>UC-02-3</w:t>
+            </w:r>
+          </w:p>
+        </w:tc>
+      </w:tr>
+      <w:tr>
+        <w:tc>
+          <w:tcPr>
+            <w:tcW w:w="1008" w:type="dxa"/>
+          </w:tcPr>
+          <w:p>
+            <w:pPr>
+              <w:rPr>
+                <w:b/>
+              </w:rPr>
+            </w:pPr>
+            <w:r>
+              <w:rPr>
+                <w:b/>
+              </w:rPr>
+              <w:t>RESP-08</w:t>
+            </w:r>
+          </w:p>
+        </w:tc>
+        <w:tc>
+          <w:tcPr>
+            <w:tcW w:w="5376" w:type="dxa"/>
+          </w:tcPr>
+          <w:p>
+            <w:r>
+              <w:t xml:space="preserve">Player enters IP address of game server </w:t>
+            </w:r>
+          </w:p>
+        </w:tc>
+        <w:tc>
+          <w:tcPr>
+            <w:tcW w:w="3192" w:type="dxa"/>
+          </w:tcPr>
+          <w:p>
+            <w:r>
+              <w:t>UC-02-2</w:t>
+            </w:r>
+          </w:p>
+        </w:tc>
+      </w:tr>
+      <w:tr>
+        <w:tc>
+          <w:tcPr>
+            <w:tcW w:w="1008" w:type="dxa"/>
+          </w:tcPr>
+          <w:p>
+            <w:pPr>
+              <w:rPr>
+                <w:b/>
+              </w:rPr>
+            </w:pPr>
+            <w:r>
+              <w:rPr>
+                <w:b/>
+              </w:rPr>
+              <w:t>RESP-09</w:t>
+            </w:r>
+          </w:p>
+        </w:tc>
+        <w:tc>
+          <w:tcPr>
+            <w:tcW w:w="5376" w:type="dxa"/>
+          </w:tcPr>
+          <w:p>
+            <w:r>
+              <w:t>Server allows new Player to enter game lobby</w:t>
+            </w:r>
+          </w:p>
+        </w:tc>
+        <w:tc>
+          <w:tcPr>
+            <w:tcW w:w="3192" w:type="dxa"/>
+          </w:tcPr>
+          <w:p>
+            <w:r>
+              <w:t>UC-02-3</w:t>
+            </w:r>
+          </w:p>
+        </w:tc>
+      </w:tr>
+      <w:tr>
+        <w:tc>
+          <w:tcPr>
+            <w:tcW w:w="1008" w:type="dxa"/>
+          </w:tcPr>
+          <w:p>
+            <w:pPr>
+              <w:rPr>
+                <w:b/>
+              </w:rPr>
+            </w:pPr>
+          </w:p>
+        </w:tc>
+        <w:tc>
+          <w:tcPr>
+            <w:tcW w:w="5376" w:type="dxa"/>
+          </w:tcPr>
+          <w:p/>
+        </w:tc>
+        <w:tc>
+          <w:tcPr>
+            <w:tcW w:w="3192" w:type="dxa"/>
+          </w:tcPr>
+          <w:p/>
+        </w:tc>
+      </w:tr>
+    </w:tbl>
+    <w:p/>
+    <w:p>
+      <w:pPr>
+        <w:jc w:val="center"/>
+        <w:rPr>
+          <w:b/>
+          <w:sz w:val="32"/>
+          <w:szCs w:val="32"/>
+        </w:rPr>
+      </w:pPr>
+      <w:r>
+        <w:rPr>
+          <w:b/>
+          <w:sz w:val="32"/>
+          <w:szCs w:val="32"/>
+        </w:rPr>
+        <w:t>Unbound Use Case</w:t>
+      </w:r>
+      <w:r>
+        <w:rPr>
+          <w:b/>
+          <w:sz w:val="32"/>
+          <w:szCs w:val="32"/>
+        </w:rPr>
+        <w:t xml:space="preserve"> Map</w:t>
+      </w:r>
+      <w:r>
+        <w:rPr>
+          <w:b/>
+          <w:sz w:val="32"/>
+          <w:szCs w:val="32"/>
+        </w:rPr>
+        <w:t>s</w:t>
+      </w:r>
+    </w:p>
+    <w:p>
+      <w:pPr>
+        <w:rPr>
+          <w:b/>
+          <w:sz w:val="32"/>
+          <w:szCs w:val="32"/>
+        </w:rPr>
+      </w:pPr>
+      <w:r>
+        <w:rPr>
+          <w:b/>
+        </w:rPr>
+        <w:t>UC-01</w:t>
+      </w:r>
+      <w:r>
+        <w:rPr>
+          <w:b/>
+        </w:rPr>
+        <w:t>: Creating a new game</w:t>
+      </w:r>
+    </w:p>
+    <w:p>
+      <w:r>
+        <w:rPr>
+          <w:noProof/>
+        </w:rPr>
+        <w:drawing>
+          <wp:inline distT="0" distB="0" distL="0" distR="0">
+            <wp:extent cx="5474970" cy="1543050"/>
+            <wp:effectExtent l="0" t="0" r="0" b="0"/>
+            <wp:docPr id="1" name="Picture 1"/>
+            <wp:cNvGraphicFramePr>
+              <a:graphicFrameLocks xmlns:a="http://schemas.openxmlformats.org/drawingml/2006/main" noChangeAspect="1"/>
+            </wp:cNvGraphicFramePr>
+            <a:graphic xmlns:a="http://schemas.openxmlformats.org/drawingml/2006/main">
+              <a:graphicData uri="http://schemas.openxmlformats.org/drawingml/2006/picture">
+                <pic:pic xmlns:pic="http://schemas.openxmlformats.org/drawingml/2006/picture">
+                  <pic:nvPicPr>
+                    <pic:cNvPr id="0" name="UCM01 - UCM01 - [RelatedTo-UC-01].jpeg"/>
+                    <pic:cNvPicPr/>
+                  </pic:nvPicPr>
+                  <pic:blipFill>
+                    <a:blip r:embed="rId6">
+                      <a:extLst>
+                        <a:ext uri="{28A0092B-C50C-407E-A947-70E740481C1C}">
+                          <a14:useLocalDpi xmlns:a14="http://schemas.microsoft.com/office/drawing/2010/main" val="0"/>
+                        </a:ext>
+                      </a:extLst>
+                    </a:blip>
+                    <a:stretch>
+                      <a:fillRect/>
+                    </a:stretch>
+                  </pic:blipFill>
+                  <pic:spPr>
+                    <a:xfrm>
+                      <a:off x="0" y="0"/>
+                      <a:ext cx="5474970" cy="1543050"/>
+                    </a:xfrm>
+                    <a:prstGeom prst="rect">
+                      <a:avLst/>
+                    </a:prstGeom>
+                  </pic:spPr>
+                </pic:pic>
+              </a:graphicData>
+            </a:graphic>
+          </wp:inline>
+        </w:drawing>
+      </w:r>
+    </w:p>
+    <w:p>
+      <w:pPr>
+        <w:rPr>
+          <w:b/>
+        </w:rPr>
+      </w:pPr>
+    </w:p>
+    <w:p>
+      <w:pPr>
+        <w:rPr>
+          <w:b/>
+        </w:rPr>
+      </w:pPr>
+    </w:p>
+    <w:p>
+      <w:pPr>
+        <w:rPr>
+          <w:b/>
+        </w:rPr>
+      </w:pPr>
+    </w:p>
+    <w:p>
+      <w:pPr>
+        <w:rPr>
+          <w:b/>
+        </w:rPr>
+      </w:pPr>
+      <w:r>
+        <w:rPr>
+          <w:b/>
+        </w:rPr>
+        <w:lastRenderedPageBreak/>
+        <w:t>UC-02</w:t>
+      </w:r>
+      <w:r>
+        <w:rPr>
+          <w:b/>
+        </w:rPr>
+        <w:t xml:space="preserve">: </w:t>
+      </w:r>
+      <w:r>
+        <w:rPr>
+          <w:b/>
+        </w:rPr>
+        <w:t>Joining an existing</w:t>
+      </w:r>
+      <w:r>
+        <w:rPr>
+          <w:b/>
+        </w:rPr>
+        <w:t xml:space="preserve"> game</w:t>
+      </w:r>
+      <w:bookmarkStart w:id="0" w:name="_GoBack"/>
+      <w:bookmarkEnd w:id="0"/>
+    </w:p>
+    <w:p>
+      <w:pPr>
+        <w:rPr>
+          <w:b/>
+        </w:rPr>
+      </w:pPr>
+      <w:r>
+        <w:rPr>
+          <w:b/>
+          <w:noProof/>
+        </w:rPr>
+        <w:drawing>
+          <wp:inline distT="0" distB="0" distL="0" distR="0">
+            <wp:extent cx="5943600" cy="1513840"/>
+            <wp:effectExtent l="0" t="0" r="0" b="0"/>
+            <wp:docPr id="2" name="Picture 2"/>
+            <wp:cNvGraphicFramePr>
+              <a:graphicFrameLocks xmlns:a="http://schemas.openxmlformats.org/drawingml/2006/main" noChangeAspect="1"/>
+            </wp:cNvGraphicFramePr>
+            <a:graphic xmlns:a="http://schemas.openxmlformats.org/drawingml/2006/main">
+              <a:graphicData uri="http://schemas.openxmlformats.org/drawingml/2006/picture">
+                <pic:pic xmlns:pic="http://schemas.openxmlformats.org/drawingml/2006/picture">
+                  <pic:nvPicPr>
+                    <pic:cNvPr id="0" name="UCM01 - UCM01 - [RelatedTo-UC-01] (1).jpeg"/>
+                    <pic:cNvPicPr/>
+                  </pic:nvPicPr>
+                  <pic:blipFill>
+                    <a:blip r:embed="rId7">
+                      <a:extLst>
+                        <a:ext uri="{28A0092B-C50C-407E-A947-70E740481C1C}">
+                          <a14:useLocalDpi xmlns:a14="http://schemas.microsoft.com/office/drawing/2010/main" val="0"/>
+                        </a:ext>
+                      </a:extLst>
+                    </a:blip>
+                    <a:stretch>
+                      <a:fillRect/>
+                    </a:stretch>
+                  </pic:blipFill>
+                  <pic:spPr>
+                    <a:xfrm>
+                      <a:off x="0" y="0"/>
+                      <a:ext cx="5943600" cy="1513840"/>
+                    </a:xfrm>
+                    <a:prstGeom prst="rect">
+                      <a:avLst/>
+                    </a:prstGeom>
+                  </pic:spPr>
+                </pic:pic>
+              </a:graphicData>
+            </a:graphic>
+          </wp:inline>
+        </w:drawing>
+      </w:r>
+    </w:p>
+    <w:p>
+      <w:pPr>
+        <w:rPr>
+          <w:b/>
+          <w:sz w:val="32"/>
+          <w:szCs w:val="32"/>
+        </w:rPr>
+      </w:pPr>
+    </w:p>
+    <w:p/>
     <w:sectPr>
       <w:pgSz w:w="12240" w:h="15840"/>
       <w:pgMar w:top="1440" w:right="1440" w:bottom="1440" w:left="1440" w:header="720" w:footer="720" w:gutter="0"/>
@@ -154,6 +1665,284 @@
     </w:sectPr>
   </w:body>
 </w:document>
+</file>
+
+<file path=word/numbering.xml><?xml version="1.0" encoding="utf-8"?>
+<w:numbering xmlns:wpc="http://schemas.microsoft.com/office/word/2010/wordprocessingCanvas" xmlns:mc="http://schemas.openxmlformats.org/markup-compatibility/2006" xmlns:o="urn:schemas-microsoft-com:office:office" xmlns:r="http://schemas.openxmlformats.org/officeDocument/2006/relationships" xmlns:m="http://schemas.openxmlformats.org/officeDocument/2006/math" xmlns:v="urn:schemas-microsoft-com:vml" xmlns:wp14="http://schemas.microsoft.com/office/word/2010/wordprocessingDrawing" xmlns:wp="http://schemas.openxmlformats.org/drawingml/2006/wordprocessingDrawing" xmlns:w10="urn:schemas-microsoft-com:office:word" xmlns:w="http://schemas.openxmlformats.org/wordprocessingml/2006/main" xmlns:w14="http://schemas.microsoft.com/office/word/2010/wordml" xmlns:wpg="http://schemas.microsoft.com/office/word/2010/wordprocessingGroup" xmlns:wpi="http://schemas.microsoft.com/office/word/2010/wordprocessingInk" xmlns:wne="http://schemas.microsoft.com/office/word/2006/wordml" xmlns:wps="http://schemas.microsoft.com/office/word/2010/wordprocessingShape" mc:Ignorable="w14 wp14">
+  <w:abstractNum w:abstractNumId="0">
+    <w:nsid w:val="34334269"/>
+    <w:multiLevelType w:val="hybridMultilevel"/>
+    <w:tmpl w:val="155849E0"/>
+    <w:lvl w:ilvl="0" w:tplc="0409000F">
+      <w:start w:val="1"/>
+      <w:numFmt w:val="decimal"/>
+      <w:lvlText w:val="%1."/>
+      <w:lvlJc w:val="left"/>
+      <w:pPr>
+        <w:ind w:left="720" w:hanging="360"/>
+      </w:pPr>
+    </w:lvl>
+    <w:lvl w:ilvl="1" w:tplc="04090019" w:tentative="1">
+      <w:start w:val="1"/>
+      <w:numFmt w:val="lowerLetter"/>
+      <w:lvlText w:val="%2."/>
+      <w:lvlJc w:val="left"/>
+      <w:pPr>
+        <w:ind w:left="1440" w:hanging="360"/>
+      </w:pPr>
+    </w:lvl>
+    <w:lvl w:ilvl="2" w:tplc="0409001B" w:tentative="1">
+      <w:start w:val="1"/>
+      <w:numFmt w:val="lowerRoman"/>
+      <w:lvlText w:val="%3."/>
+      <w:lvlJc w:val="right"/>
+      <w:pPr>
+        <w:ind w:left="2160" w:hanging="180"/>
+      </w:pPr>
+    </w:lvl>
+    <w:lvl w:ilvl="3" w:tplc="0409000F" w:tentative="1">
+      <w:start w:val="1"/>
+      <w:numFmt w:val="decimal"/>
+      <w:lvlText w:val="%4."/>
+      <w:lvlJc w:val="left"/>
+      <w:pPr>
+        <w:ind w:left="2880" w:hanging="360"/>
+      </w:pPr>
+    </w:lvl>
+    <w:lvl w:ilvl="4" w:tplc="04090019" w:tentative="1">
+      <w:start w:val="1"/>
+      <w:numFmt w:val="lowerLetter"/>
+      <w:lvlText w:val="%5."/>
+      <w:lvlJc w:val="left"/>
+      <w:pPr>
+        <w:ind w:left="3600" w:hanging="360"/>
+      </w:pPr>
+    </w:lvl>
+    <w:lvl w:ilvl="5" w:tplc="0409001B" w:tentative="1">
+      <w:start w:val="1"/>
+      <w:numFmt w:val="lowerRoman"/>
+      <w:lvlText w:val="%6."/>
+      <w:lvlJc w:val="right"/>
+      <w:pPr>
+        <w:ind w:left="4320" w:hanging="180"/>
+      </w:pPr>
+    </w:lvl>
+    <w:lvl w:ilvl="6" w:tplc="0409000F" w:tentative="1">
+      <w:start w:val="1"/>
+      <w:numFmt w:val="decimal"/>
+      <w:lvlText w:val="%7."/>
+      <w:lvlJc w:val="left"/>
+      <w:pPr>
+        <w:ind w:left="5040" w:hanging="360"/>
+      </w:pPr>
+    </w:lvl>
+    <w:lvl w:ilvl="7" w:tplc="04090019" w:tentative="1">
+      <w:start w:val="1"/>
+      <w:numFmt w:val="lowerLetter"/>
+      <w:lvlText w:val="%8."/>
+      <w:lvlJc w:val="left"/>
+      <w:pPr>
+        <w:ind w:left="5760" w:hanging="360"/>
+      </w:pPr>
+    </w:lvl>
+    <w:lvl w:ilvl="8" w:tplc="0409001B" w:tentative="1">
+      <w:start w:val="1"/>
+      <w:numFmt w:val="lowerRoman"/>
+      <w:lvlText w:val="%9."/>
+      <w:lvlJc w:val="right"/>
+      <w:pPr>
+        <w:ind w:left="6480" w:hanging="180"/>
+      </w:pPr>
+    </w:lvl>
+  </w:abstractNum>
+  <w:abstractNum w:abstractNumId="1">
+    <w:nsid w:val="3CE97DC7"/>
+    <w:multiLevelType w:val="hybridMultilevel"/>
+    <w:tmpl w:val="C5B89AB6"/>
+    <w:lvl w:ilvl="0" w:tplc="0409000F">
+      <w:start w:val="1"/>
+      <w:numFmt w:val="decimal"/>
+      <w:lvlText w:val="%1."/>
+      <w:lvlJc w:val="left"/>
+      <w:pPr>
+        <w:ind w:left="720" w:hanging="360"/>
+      </w:pPr>
+      <w:rPr>
+        <w:rFonts w:hint="default"/>
+      </w:rPr>
+    </w:lvl>
+    <w:lvl w:ilvl="1" w:tplc="04090019" w:tentative="1">
+      <w:start w:val="1"/>
+      <w:numFmt w:val="lowerLetter"/>
+      <w:lvlText w:val="%2."/>
+      <w:lvlJc w:val="left"/>
+      <w:pPr>
+        <w:ind w:left="1440" w:hanging="360"/>
+      </w:pPr>
+    </w:lvl>
+    <w:lvl w:ilvl="2" w:tplc="0409001B" w:tentative="1">
+      <w:start w:val="1"/>
+      <w:numFmt w:val="lowerRoman"/>
+      <w:lvlText w:val="%3."/>
+      <w:lvlJc w:val="right"/>
+      <w:pPr>
+        <w:ind w:left="2160" w:hanging="180"/>
+      </w:pPr>
+    </w:lvl>
+    <w:lvl w:ilvl="3" w:tplc="0409000F" w:tentative="1">
+      <w:start w:val="1"/>
+      <w:numFmt w:val="decimal"/>
+      <w:lvlText w:val="%4."/>
+      <w:lvlJc w:val="left"/>
+      <w:pPr>
+        <w:ind w:left="2880" w:hanging="360"/>
+      </w:pPr>
+    </w:lvl>
+    <w:lvl w:ilvl="4" w:tplc="04090019" w:tentative="1">
+      <w:start w:val="1"/>
+      <w:numFmt w:val="lowerLetter"/>
+      <w:lvlText w:val="%5."/>
+      <w:lvlJc w:val="left"/>
+      <w:pPr>
+        <w:ind w:left="3600" w:hanging="360"/>
+      </w:pPr>
+    </w:lvl>
+    <w:lvl w:ilvl="5" w:tplc="0409001B" w:tentative="1">
+      <w:start w:val="1"/>
+      <w:numFmt w:val="lowerRoman"/>
+      <w:lvlText w:val="%6."/>
+      <w:lvlJc w:val="right"/>
+      <w:pPr>
+        <w:ind w:left="4320" w:hanging="180"/>
+      </w:pPr>
+    </w:lvl>
+    <w:lvl w:ilvl="6" w:tplc="0409000F" w:tentative="1">
+      <w:start w:val="1"/>
+      <w:numFmt w:val="decimal"/>
+      <w:lvlText w:val="%7."/>
+      <w:lvlJc w:val="left"/>
+      <w:pPr>
+        <w:ind w:left="5040" w:hanging="360"/>
+      </w:pPr>
+    </w:lvl>
+    <w:lvl w:ilvl="7" w:tplc="04090019" w:tentative="1">
+      <w:start w:val="1"/>
+      <w:numFmt w:val="lowerLetter"/>
+      <w:lvlText w:val="%8."/>
+      <w:lvlJc w:val="left"/>
+      <w:pPr>
+        <w:ind w:left="5760" w:hanging="360"/>
+      </w:pPr>
+    </w:lvl>
+    <w:lvl w:ilvl="8" w:tplc="0409001B" w:tentative="1">
+      <w:start w:val="1"/>
+      <w:numFmt w:val="lowerRoman"/>
+      <w:lvlText w:val="%9."/>
+      <w:lvlJc w:val="right"/>
+      <w:pPr>
+        <w:ind w:left="6480" w:hanging="180"/>
+      </w:pPr>
+    </w:lvl>
+  </w:abstractNum>
+  <w:abstractNum w:abstractNumId="2">
+    <w:nsid w:val="4BBB1633"/>
+    <w:multiLevelType w:val="hybridMultilevel"/>
+    <w:tmpl w:val="C5B89AB6"/>
+    <w:lvl w:ilvl="0" w:tplc="0409000F">
+      <w:start w:val="1"/>
+      <w:numFmt w:val="decimal"/>
+      <w:lvlText w:val="%1."/>
+      <w:lvlJc w:val="left"/>
+      <w:pPr>
+        <w:ind w:left="720" w:hanging="360"/>
+      </w:pPr>
+      <w:rPr>
+        <w:rFonts w:hint="default"/>
+      </w:rPr>
+    </w:lvl>
+    <w:lvl w:ilvl="1" w:tplc="04090019" w:tentative="1">
+      <w:start w:val="1"/>
+      <w:numFmt w:val="lowerLetter"/>
+      <w:lvlText w:val="%2."/>
+      <w:lvlJc w:val="left"/>
+      <w:pPr>
+        <w:ind w:left="1440" w:hanging="360"/>
+      </w:pPr>
+    </w:lvl>
+    <w:lvl w:ilvl="2" w:tplc="0409001B" w:tentative="1">
+      <w:start w:val="1"/>
+      <w:numFmt w:val="lowerRoman"/>
+      <w:lvlText w:val="%3."/>
+      <w:lvlJc w:val="right"/>
+      <w:pPr>
+        <w:ind w:left="2160" w:hanging="180"/>
+      </w:pPr>
+    </w:lvl>
+    <w:lvl w:ilvl="3" w:tplc="0409000F" w:tentative="1">
+      <w:start w:val="1"/>
+      <w:numFmt w:val="decimal"/>
+      <w:lvlText w:val="%4."/>
+      <w:lvlJc w:val="left"/>
+      <w:pPr>
+        <w:ind w:left="2880" w:hanging="360"/>
+      </w:pPr>
+    </w:lvl>
+    <w:lvl w:ilvl="4" w:tplc="04090019" w:tentative="1">
+      <w:start w:val="1"/>
+      <w:numFmt w:val="lowerLetter"/>
+      <w:lvlText w:val="%5."/>
+      <w:lvlJc w:val="left"/>
+      <w:pPr>
+        <w:ind w:left="3600" w:hanging="360"/>
+      </w:pPr>
+    </w:lvl>
+    <w:lvl w:ilvl="5" w:tplc="0409001B" w:tentative="1">
+      <w:start w:val="1"/>
+      <w:numFmt w:val="lowerRoman"/>
+      <w:lvlText w:val="%6."/>
+      <w:lvlJc w:val="right"/>
+      <w:pPr>
+        <w:ind w:left="4320" w:hanging="180"/>
+      </w:pPr>
+    </w:lvl>
+    <w:lvl w:ilvl="6" w:tplc="0409000F" w:tentative="1">
+      <w:start w:val="1"/>
+      <w:numFmt w:val="decimal"/>
+      <w:lvlText w:val="%7."/>
+      <w:lvlJc w:val="left"/>
+      <w:pPr>
+        <w:ind w:left="5040" w:hanging="360"/>
+      </w:pPr>
+    </w:lvl>
+    <w:lvl w:ilvl="7" w:tplc="04090019" w:tentative="1">
+      <w:start w:val="1"/>
+      <w:numFmt w:val="lowerLetter"/>
+      <w:lvlText w:val="%8."/>
+      <w:lvlJc w:val="left"/>
+      <w:pPr>
+        <w:ind w:left="5760" w:hanging="360"/>
+      </w:pPr>
+    </w:lvl>
+    <w:lvl w:ilvl="8" w:tplc="0409001B" w:tentative="1">
+      <w:start w:val="1"/>
+      <w:numFmt w:val="lowerRoman"/>
+      <w:lvlText w:val="%9."/>
+      <w:lvlJc w:val="right"/>
+      <w:pPr>
+        <w:ind w:left="6480" w:hanging="180"/>
+      </w:pPr>
+    </w:lvl>
+  </w:abstractNum>
+  <w:num w:numId="1">
+    <w:abstractNumId w:val="2"/>
+  </w:num>
+  <w:num w:numId="2">
+    <w:abstractNumId w:val="1"/>
+  </w:num>
+  <w:num w:numId="3">
+    <w:abstractNumId w:val="0"/>
+  </w:num>
+</w:numbering>
 </file>
 
 <file path=word/styles.xml><?xml version="1.0" encoding="utf-8"?>
@@ -356,6 +2145,66 @@
       <w:color w:val="808080" w:themeColor="text1" w:themeTint="7F"/>
     </w:rPr>
   </w:style>
+  <w:style w:type="table" w:styleId="TableGrid">
+    <w:name w:val="Table Grid"/>
+    <w:basedOn w:val="TableNormal"/>
+    <w:uiPriority w:val="59"/>
+    <w:rsid w:val="00260927"/>
+    <w:pPr>
+      <w:spacing w:after="0" w:line="240" w:lineRule="auto"/>
+    </w:pPr>
+    <w:tblPr>
+      <w:tblBorders>
+        <w:top w:val="single" w:sz="4" w:space="0" w:color="auto"/>
+        <w:left w:val="single" w:sz="4" w:space="0" w:color="auto"/>
+        <w:bottom w:val="single" w:sz="4" w:space="0" w:color="auto"/>
+        <w:right w:val="single" w:sz="4" w:space="0" w:color="auto"/>
+        <w:insideH w:val="single" w:sz="4" w:space="0" w:color="auto"/>
+        <w:insideV w:val="single" w:sz="4" w:space="0" w:color="auto"/>
+      </w:tblBorders>
+    </w:tblPr>
+  </w:style>
+  <w:style w:type="paragraph" w:styleId="ListParagraph">
+    <w:name w:val="List Paragraph"/>
+    <w:basedOn w:val="Normal"/>
+    <w:uiPriority w:val="34"/>
+    <w:qFormat/>
+    <w:rsid w:val="00875BE5"/>
+    <w:pPr>
+      <w:ind w:left="720"/>
+      <w:contextualSpacing/>
+    </w:pPr>
+  </w:style>
+  <w:style w:type="paragraph" w:styleId="BalloonText">
+    <w:name w:val="Balloon Text"/>
+    <w:basedOn w:val="Normal"/>
+    <w:link w:val="BalloonTextChar"/>
+    <w:uiPriority w:val="99"/>
+    <w:semiHidden/>
+    <w:unhideWhenUsed/>
+    <w:rsid w:val="002D0AA1"/>
+    <w:pPr>
+      <w:spacing w:after="0" w:line="240" w:lineRule="auto"/>
+    </w:pPr>
+    <w:rPr>
+      <w:rFonts w:ascii="Tahoma" w:hAnsi="Tahoma" w:cs="Tahoma"/>
+      <w:sz w:val="16"/>
+      <w:szCs w:val="16"/>
+    </w:rPr>
+  </w:style>
+  <w:style w:type="character" w:customStyle="1" w:styleId="BalloonTextChar">
+    <w:name w:val="Balloon Text Char"/>
+    <w:basedOn w:val="DefaultParagraphFont"/>
+    <w:link w:val="BalloonText"/>
+    <w:uiPriority w:val="99"/>
+    <w:semiHidden/>
+    <w:rsid w:val="002D0AA1"/>
+    <w:rPr>
+      <w:rFonts w:ascii="Tahoma" w:hAnsi="Tahoma" w:cs="Tahoma"/>
+      <w:sz w:val="16"/>
+      <w:szCs w:val="16"/>
+    </w:rPr>
+  </w:style>
 </w:styles>
 </file>
 
@@ -557,6 +2406,66 @@
       <w:i/>
       <w:iCs/>
       <w:color w:val="808080" w:themeColor="text1" w:themeTint="7F"/>
+    </w:rPr>
+  </w:style>
+  <w:style w:type="table" w:styleId="TableGrid">
+    <w:name w:val="Table Grid"/>
+    <w:basedOn w:val="TableNormal"/>
+    <w:uiPriority w:val="59"/>
+    <w:rsid w:val="00260927"/>
+    <w:pPr>
+      <w:spacing w:after="0" w:line="240" w:lineRule="auto"/>
+    </w:pPr>
+    <w:tblPr>
+      <w:tblBorders>
+        <w:top w:val="single" w:sz="4" w:space="0" w:color="auto"/>
+        <w:left w:val="single" w:sz="4" w:space="0" w:color="auto"/>
+        <w:bottom w:val="single" w:sz="4" w:space="0" w:color="auto"/>
+        <w:right w:val="single" w:sz="4" w:space="0" w:color="auto"/>
+        <w:insideH w:val="single" w:sz="4" w:space="0" w:color="auto"/>
+        <w:insideV w:val="single" w:sz="4" w:space="0" w:color="auto"/>
+      </w:tblBorders>
+    </w:tblPr>
+  </w:style>
+  <w:style w:type="paragraph" w:styleId="ListParagraph">
+    <w:name w:val="List Paragraph"/>
+    <w:basedOn w:val="Normal"/>
+    <w:uiPriority w:val="34"/>
+    <w:qFormat/>
+    <w:rsid w:val="00875BE5"/>
+    <w:pPr>
+      <w:ind w:left="720"/>
+      <w:contextualSpacing/>
+    </w:pPr>
+  </w:style>
+  <w:style w:type="paragraph" w:styleId="BalloonText">
+    <w:name w:val="Balloon Text"/>
+    <w:basedOn w:val="Normal"/>
+    <w:link w:val="BalloonTextChar"/>
+    <w:uiPriority w:val="99"/>
+    <w:semiHidden/>
+    <w:unhideWhenUsed/>
+    <w:rsid w:val="002D0AA1"/>
+    <w:pPr>
+      <w:spacing w:after="0" w:line="240" w:lineRule="auto"/>
+    </w:pPr>
+    <w:rPr>
+      <w:rFonts w:ascii="Tahoma" w:hAnsi="Tahoma" w:cs="Tahoma"/>
+      <w:sz w:val="16"/>
+      <w:szCs w:val="16"/>
+    </w:rPr>
+  </w:style>
+  <w:style w:type="character" w:customStyle="1" w:styleId="BalloonTextChar">
+    <w:name w:val="Balloon Text Char"/>
+    <w:basedOn w:val="DefaultParagraphFont"/>
+    <w:link w:val="BalloonText"/>
+    <w:uiPriority w:val="99"/>
+    <w:semiHidden/>
+    <w:rsid w:val="002D0AA1"/>
+    <w:rPr>
+      <w:rFonts w:ascii="Tahoma" w:hAnsi="Tahoma" w:cs="Tahoma"/>
+      <w:sz w:val="16"/>
+      <w:szCs w:val="16"/>
     </w:rPr>
   </w:style>
 </w:styles>

</xml_diff>